<commit_message>
Diagrama Corregido Keyner,Luis Fernando
se acomodó el diagrama de dominio solo quedó una duda que se la voi a
preguntar a felipe y listo ya con este diagrama se puede trabajar quedó
mucho mejor la verdad...
</commit_message>
<xml_diff>
--- a/Especificación de Requerimientos Funcionales del 1 al 5.docx
+++ b/Especificación de Requerimientos Funcionales del 1 al 5.docx
@@ -7162,7 +7162,23 @@
                 <w:sz w:val="24"/>
                 <w:lang w:val="es-MX"/>
               </w:rPr>
-              <w:t xml:space="preserve">Debe contener los siguientes campos para modificar un proveedor: nombre de proveedor, plazo de crédito, </w:t>
+              <w:t xml:space="preserve">Debe contener los </w:t>
+            </w:r>
+            <w:r>
+              <w:rPr>
+                <w:rFonts w:ascii="Arial" w:hAnsi="Arial"/>
+                <w:sz w:val="24"/>
+                <w:lang w:val="es-MX"/>
+              </w:rPr>
+              <w:t>siguientes campos para eliminar</w:t>
+            </w:r>
+            <w:r>
+              <w:rPr>
+                <w:rFonts w:ascii="Arial" w:hAnsi="Arial"/>
+                <w:sz w:val="24"/>
+                <w:lang w:val="es-MX"/>
+              </w:rPr>
+              <w:t xml:space="preserve"> un proveedor: nombre de proveedor, plazo de crédito, </w:t>
             </w:r>
             <w:r>
               <w:rPr>
@@ -7881,6 +7897,7 @@
               <w:rPr>
                 <w:rFonts w:ascii="Arial" w:hAnsi="Arial"/>
                 <w:sz w:val="24"/>
+                <w:highlight w:val="yellow"/>
                 <w:lang w:val="es-MX"/>
               </w:rPr>
               <w:t>Mantenimiento de Tienda</w:t>
@@ -7946,8 +7963,18 @@
                 <w:sz w:val="24"/>
                 <w:lang w:val="es-MX"/>
               </w:rPr>
-              <w:t>Registro de tienda</w:t>
-            </w:r>
+              <w:t>Registrar</w:t>
+            </w:r>
+            <w:r>
+              <w:rPr>
+                <w:rFonts w:ascii="Arial" w:hAnsi="Arial"/>
+                <w:sz w:val="24"/>
+                <w:lang w:val="es-MX"/>
+              </w:rPr>
+              <w:t xml:space="preserve"> tienda</w:t>
+            </w:r>
+            <w:bookmarkStart w:id="0" w:name="_GoBack"/>
+            <w:bookmarkEnd w:id="0"/>
           </w:p>
         </w:tc>
         <w:tc>
@@ -9590,15 +9617,7 @@
                 <w:sz w:val="24"/>
                 <w:lang w:val="es-MX"/>
               </w:rPr>
-              <w:t xml:space="preserve">La fecha de nacimiento y de ingreso </w:t>
-            </w:r>
-            <w:r>
-              <w:rPr>
-                <w:rFonts w:ascii="Arial" w:hAnsi="Arial"/>
-                <w:sz w:val="24"/>
-                <w:lang w:val="es-MX"/>
-              </w:rPr>
-              <w:t>debe ir con el siguiente a formato: Día/año/mes (</w:t>
+              <w:t>La fecha de nacimiento y de ingreso debe ir con el siguiente a formato: Día/año/mes (</w:t>
             </w:r>
             <w:r>
               <w:rPr>
@@ -9961,15 +9980,7 @@
                 <w:sz w:val="24"/>
                 <w:lang w:val="es-MX"/>
               </w:rPr>
-              <w:t xml:space="preserve">Se debe ingresar los siguientes campos: </w:t>
-            </w:r>
-            <w:r>
-              <w:rPr>
-                <w:rFonts w:ascii="Arial" w:hAnsi="Arial"/>
-                <w:sz w:val="24"/>
-                <w:lang w:val="es-MX"/>
-              </w:rPr>
-              <w:t>cedula, nombre, apellidos, teléfono, fecha nacimiento, fecha ingreso</w:t>
+              <w:t>Se debe ingresar los siguientes campos: cedula, nombre, apellidos, teléfono, fecha nacimiento, fecha ingreso</w:t>
             </w:r>
           </w:p>
         </w:tc>
@@ -10798,15 +10809,7 @@
                 <w:sz w:val="24"/>
                 <w:lang w:val="es-MX"/>
               </w:rPr>
-              <w:t>8.1</w:t>
-            </w:r>
-            <w:r>
-              <w:rPr>
-                <w:rFonts w:ascii="Arial" w:hAnsi="Arial"/>
-                <w:sz w:val="24"/>
-                <w:lang w:val="es-MX"/>
-              </w:rPr>
-              <w:t>.1</w:t>
+              <w:t>8.1.1</w:t>
             </w:r>
           </w:p>
         </w:tc>
@@ -10902,8 +10905,6 @@
               </w:rPr>
               <w:t xml:space="preserve">El campo número de factura </w:t>
             </w:r>
-            <w:bookmarkStart w:id="0" w:name="_GoBack"/>
-            <w:bookmarkEnd w:id="0"/>
           </w:p>
         </w:tc>
         <w:tc>

</xml_diff>

<commit_message>
Arreglo de requerimentos 6 al 10
</commit_message>
<xml_diff>
--- a/Especificación de Requerimientos Funcionales del 1 al 5.docx
+++ b/Especificación de Requerimientos Funcionales del 1 al 5.docx
@@ -7973,8 +7973,6 @@
               </w:rPr>
               <w:t xml:space="preserve"> tienda</w:t>
             </w:r>
-            <w:bookmarkStart w:id="0" w:name="_GoBack"/>
-            <w:bookmarkEnd w:id="0"/>
           </w:p>
         </w:tc>
         <w:tc>
@@ -10685,6 +10683,14 @@
                 <w:lang w:val="es-MX"/>
               </w:rPr>
             </w:pPr>
+            <w:r>
+              <w:rPr>
+                <w:rFonts w:ascii="Arial" w:hAnsi="Arial"/>
+                <w:sz w:val="24"/>
+                <w:lang w:val="es-MX"/>
+              </w:rPr>
+              <w:t>RF-FA</w:t>
+            </w:r>
           </w:p>
         </w:tc>
         <w:tc>
@@ -10857,6 +10863,14 @@
                 <w:lang w:val="es-MX"/>
               </w:rPr>
             </w:pPr>
+            <w:r>
+              <w:rPr>
+                <w:rFonts w:ascii="Arial" w:hAnsi="Arial"/>
+                <w:sz w:val="24"/>
+                <w:lang w:val="es-MX"/>
+              </w:rPr>
+              <w:t>AE</w:t>
+            </w:r>
           </w:p>
         </w:tc>
       </w:tr>
@@ -10905,162 +10919,1931 @@
               </w:rPr>
               <w:t xml:space="preserve">El campo número de factura </w:t>
             </w:r>
-          </w:p>
-        </w:tc>
-        <w:tc>
-          <w:tcPr>
-            <w:tcW w:w="1485" w:type="dxa"/>
-          </w:tcPr>
-          <w:p>
-            <w:pPr>
-              <w:jc w:val="center"/>
-              <w:rPr>
-                <w:rFonts w:ascii="Arial" w:hAnsi="Arial"/>
-                <w:sz w:val="24"/>
-                <w:lang w:val="es-MX"/>
-              </w:rPr>
-            </w:pPr>
-          </w:p>
-        </w:tc>
-      </w:tr>
-      <w:tr>
-        <w:tc>
-          <w:tcPr>
-            <w:tcW w:w="1271" w:type="dxa"/>
-          </w:tcPr>
-          <w:p>
-            <w:pPr>
-              <w:jc w:val="right"/>
-              <w:rPr>
-                <w:rFonts w:ascii="Arial" w:hAnsi="Arial"/>
-                <w:sz w:val="24"/>
-                <w:lang w:val="es-MX"/>
-              </w:rPr>
-            </w:pPr>
-          </w:p>
-        </w:tc>
-        <w:tc>
-          <w:tcPr>
-            <w:tcW w:w="5887" w:type="dxa"/>
-          </w:tcPr>
-          <w:p>
-            <w:pPr>
-              <w:jc w:val="both"/>
-              <w:rPr>
-                <w:rFonts w:ascii="Arial" w:hAnsi="Arial"/>
-                <w:sz w:val="24"/>
-                <w:lang w:val="es-MX"/>
-              </w:rPr>
-            </w:pPr>
-          </w:p>
-        </w:tc>
-        <w:tc>
-          <w:tcPr>
-            <w:tcW w:w="1485" w:type="dxa"/>
-          </w:tcPr>
-          <w:p>
-            <w:pPr>
-              <w:jc w:val="center"/>
-              <w:rPr>
-                <w:rFonts w:ascii="Arial" w:hAnsi="Arial"/>
-                <w:sz w:val="24"/>
-                <w:lang w:val="es-MX"/>
-              </w:rPr>
-            </w:pPr>
-          </w:p>
-        </w:tc>
-      </w:tr>
-      <w:tr>
-        <w:tc>
-          <w:tcPr>
-            <w:tcW w:w="1271" w:type="dxa"/>
-          </w:tcPr>
-          <w:p>
-            <w:pPr>
-              <w:jc w:val="right"/>
-              <w:rPr>
-                <w:rFonts w:ascii="Arial" w:hAnsi="Arial"/>
-                <w:sz w:val="24"/>
-                <w:lang w:val="es-MX"/>
-              </w:rPr>
-            </w:pPr>
-          </w:p>
-        </w:tc>
-        <w:tc>
-          <w:tcPr>
-            <w:tcW w:w="5887" w:type="dxa"/>
-          </w:tcPr>
-          <w:p>
-            <w:pPr>
-              <w:jc w:val="both"/>
-              <w:rPr>
-                <w:rFonts w:ascii="Arial" w:hAnsi="Arial"/>
-                <w:sz w:val="24"/>
-                <w:lang w:val="es-MX"/>
-              </w:rPr>
-            </w:pPr>
-          </w:p>
-        </w:tc>
-        <w:tc>
-          <w:tcPr>
-            <w:tcW w:w="1485" w:type="dxa"/>
-          </w:tcPr>
-          <w:p>
-            <w:pPr>
-              <w:jc w:val="center"/>
-              <w:rPr>
-                <w:rFonts w:ascii="Arial" w:hAnsi="Arial"/>
-                <w:sz w:val="24"/>
-                <w:lang w:val="es-MX"/>
-              </w:rPr>
-            </w:pPr>
-          </w:p>
-        </w:tc>
-      </w:tr>
-      <w:tr>
-        <w:tc>
-          <w:tcPr>
-            <w:tcW w:w="1271" w:type="dxa"/>
-          </w:tcPr>
-          <w:p>
-            <w:pPr>
-              <w:jc w:val="right"/>
-              <w:rPr>
-                <w:rFonts w:ascii="Arial" w:hAnsi="Arial"/>
-                <w:sz w:val="24"/>
-                <w:lang w:val="es-MX"/>
-              </w:rPr>
-            </w:pPr>
-          </w:p>
-        </w:tc>
-        <w:tc>
-          <w:tcPr>
-            <w:tcW w:w="5887" w:type="dxa"/>
-          </w:tcPr>
-          <w:p>
-            <w:pPr>
-              <w:jc w:val="both"/>
-              <w:rPr>
-                <w:rFonts w:ascii="Arial" w:hAnsi="Arial"/>
-                <w:sz w:val="24"/>
-                <w:lang w:val="es-MX"/>
-              </w:rPr>
-            </w:pPr>
-          </w:p>
-        </w:tc>
-        <w:tc>
-          <w:tcPr>
-            <w:tcW w:w="1485" w:type="dxa"/>
-          </w:tcPr>
-          <w:p>
-            <w:pPr>
-              <w:jc w:val="center"/>
-              <w:rPr>
-                <w:rFonts w:ascii="Arial" w:hAnsi="Arial"/>
-                <w:sz w:val="24"/>
-                <w:lang w:val="es-MX"/>
-              </w:rPr>
-            </w:pPr>
+            <w:r>
+              <w:rPr>
+                <w:rFonts w:ascii="Arial" w:hAnsi="Arial"/>
+                <w:sz w:val="24"/>
+                <w:lang w:val="es-MX"/>
+              </w:rPr>
+              <w:t>debe contener solo valores numéricos.</w:t>
+            </w:r>
+          </w:p>
+        </w:tc>
+        <w:tc>
+          <w:tcPr>
+            <w:tcW w:w="1485" w:type="dxa"/>
+          </w:tcPr>
+          <w:p>
+            <w:pPr>
+              <w:jc w:val="center"/>
+              <w:rPr>
+                <w:rFonts w:ascii="Arial" w:hAnsi="Arial"/>
+                <w:sz w:val="24"/>
+                <w:lang w:val="es-MX"/>
+              </w:rPr>
+            </w:pPr>
+            <w:r>
+              <w:rPr>
+                <w:rFonts w:ascii="Arial" w:hAnsi="Arial"/>
+                <w:sz w:val="24"/>
+                <w:lang w:val="es-MX"/>
+              </w:rPr>
+              <w:t>AE</w:t>
+            </w:r>
+          </w:p>
+        </w:tc>
+      </w:tr>
+      <w:tr>
+        <w:tc>
+          <w:tcPr>
+            <w:tcW w:w="1271" w:type="dxa"/>
+          </w:tcPr>
+          <w:p>
+            <w:pPr>
+              <w:jc w:val="right"/>
+              <w:rPr>
+                <w:rFonts w:ascii="Arial" w:hAnsi="Arial"/>
+                <w:sz w:val="24"/>
+                <w:lang w:val="es-MX"/>
+              </w:rPr>
+            </w:pPr>
+            <w:r>
+              <w:rPr>
+                <w:rFonts w:ascii="Arial" w:hAnsi="Arial"/>
+                <w:sz w:val="24"/>
+                <w:lang w:val="es-MX"/>
+              </w:rPr>
+              <w:t>8.1.3</w:t>
+            </w:r>
+          </w:p>
+        </w:tc>
+        <w:tc>
+          <w:tcPr>
+            <w:tcW w:w="5887" w:type="dxa"/>
+          </w:tcPr>
+          <w:p>
+            <w:pPr>
+              <w:jc w:val="both"/>
+              <w:rPr>
+                <w:rFonts w:ascii="Arial" w:hAnsi="Arial"/>
+                <w:sz w:val="24"/>
+                <w:lang w:val="es-MX"/>
+              </w:rPr>
+            </w:pPr>
+            <w:r>
+              <w:rPr>
+                <w:rFonts w:ascii="Arial" w:hAnsi="Arial"/>
+                <w:sz w:val="24"/>
+                <w:lang w:val="es-MX"/>
+              </w:rPr>
+              <w:t xml:space="preserve">El campo nombre completo puede contener valores alfanuméricos. </w:t>
+            </w:r>
+          </w:p>
+        </w:tc>
+        <w:tc>
+          <w:tcPr>
+            <w:tcW w:w="1485" w:type="dxa"/>
+          </w:tcPr>
+          <w:p>
+            <w:pPr>
+              <w:jc w:val="center"/>
+              <w:rPr>
+                <w:rFonts w:ascii="Arial" w:hAnsi="Arial"/>
+                <w:sz w:val="24"/>
+                <w:lang w:val="es-MX"/>
+              </w:rPr>
+            </w:pPr>
+            <w:r>
+              <w:rPr>
+                <w:rFonts w:ascii="Arial" w:hAnsi="Arial"/>
+                <w:sz w:val="24"/>
+                <w:lang w:val="es-MX"/>
+              </w:rPr>
+              <w:t>AE</w:t>
+            </w:r>
+          </w:p>
+        </w:tc>
+      </w:tr>
+      <w:tr>
+        <w:tc>
+          <w:tcPr>
+            <w:tcW w:w="1271" w:type="dxa"/>
+          </w:tcPr>
+          <w:p>
+            <w:pPr>
+              <w:jc w:val="right"/>
+              <w:rPr>
+                <w:rFonts w:ascii="Arial" w:hAnsi="Arial"/>
+                <w:sz w:val="24"/>
+                <w:lang w:val="es-MX"/>
+              </w:rPr>
+            </w:pPr>
+            <w:r>
+              <w:rPr>
+                <w:rFonts w:ascii="Arial" w:hAnsi="Arial"/>
+                <w:sz w:val="24"/>
+                <w:lang w:val="es-MX"/>
+              </w:rPr>
+              <w:t>8.1.4</w:t>
+            </w:r>
+          </w:p>
+        </w:tc>
+        <w:tc>
+          <w:tcPr>
+            <w:tcW w:w="5887" w:type="dxa"/>
+          </w:tcPr>
+          <w:p>
+            <w:pPr>
+              <w:jc w:val="both"/>
+              <w:rPr>
+                <w:rFonts w:ascii="Arial" w:hAnsi="Arial"/>
+                <w:sz w:val="24"/>
+                <w:lang w:val="es-MX"/>
+              </w:rPr>
+            </w:pPr>
+            <w:r>
+              <w:rPr>
+                <w:rFonts w:ascii="Arial" w:hAnsi="Arial"/>
+                <w:sz w:val="24"/>
+                <w:lang w:val="es-MX"/>
+              </w:rPr>
+              <w:t xml:space="preserve">Los campos cantidad y código de producto debe contener valores numéricos. </w:t>
+            </w:r>
+          </w:p>
+        </w:tc>
+        <w:tc>
+          <w:tcPr>
+            <w:tcW w:w="1485" w:type="dxa"/>
+          </w:tcPr>
+          <w:p>
+            <w:pPr>
+              <w:jc w:val="center"/>
+              <w:rPr>
+                <w:rFonts w:ascii="Arial" w:hAnsi="Arial"/>
+                <w:sz w:val="24"/>
+                <w:lang w:val="es-MX"/>
+              </w:rPr>
+            </w:pPr>
+            <w:r>
+              <w:rPr>
+                <w:rFonts w:ascii="Arial" w:hAnsi="Arial"/>
+                <w:sz w:val="24"/>
+                <w:lang w:val="es-MX"/>
+              </w:rPr>
+              <w:t>AE</w:t>
+            </w:r>
+          </w:p>
+        </w:tc>
+      </w:tr>
+      <w:tr>
+        <w:tc>
+          <w:tcPr>
+            <w:tcW w:w="1271" w:type="dxa"/>
+          </w:tcPr>
+          <w:p>
+            <w:pPr>
+              <w:jc w:val="right"/>
+              <w:rPr>
+                <w:rFonts w:ascii="Arial" w:hAnsi="Arial"/>
+                <w:sz w:val="24"/>
+                <w:lang w:val="es-MX"/>
+              </w:rPr>
+            </w:pPr>
+            <w:r>
+              <w:rPr>
+                <w:rFonts w:ascii="Arial" w:hAnsi="Arial"/>
+                <w:sz w:val="24"/>
+                <w:lang w:val="es-MX"/>
+              </w:rPr>
+              <w:t>8.1.5</w:t>
+            </w:r>
+          </w:p>
+        </w:tc>
+        <w:tc>
+          <w:tcPr>
+            <w:tcW w:w="5887" w:type="dxa"/>
+          </w:tcPr>
+          <w:p>
+            <w:pPr>
+              <w:jc w:val="both"/>
+              <w:rPr>
+                <w:rFonts w:ascii="Arial" w:hAnsi="Arial"/>
+                <w:sz w:val="24"/>
+                <w:lang w:val="es-MX"/>
+              </w:rPr>
+            </w:pPr>
+            <w:r>
+              <w:rPr>
+                <w:rFonts w:ascii="Arial" w:hAnsi="Arial"/>
+                <w:sz w:val="24"/>
+                <w:lang w:val="es-MX"/>
+              </w:rPr>
+              <w:t>Se debe seleccionar el tipo de moneda, y el tipo de factura.</w:t>
+            </w:r>
+          </w:p>
+        </w:tc>
+        <w:tc>
+          <w:tcPr>
+            <w:tcW w:w="1485" w:type="dxa"/>
+          </w:tcPr>
+          <w:p>
+            <w:pPr>
+              <w:jc w:val="center"/>
+              <w:rPr>
+                <w:rFonts w:ascii="Arial" w:hAnsi="Arial"/>
+                <w:sz w:val="24"/>
+                <w:lang w:val="es-MX"/>
+              </w:rPr>
+            </w:pPr>
+            <w:r>
+              <w:rPr>
+                <w:rFonts w:ascii="Arial" w:hAnsi="Arial"/>
+                <w:sz w:val="24"/>
+                <w:lang w:val="es-MX"/>
+              </w:rPr>
+              <w:t>AE</w:t>
+            </w:r>
+          </w:p>
+        </w:tc>
+      </w:tr>
+      <w:tr>
+        <w:tc>
+          <w:tcPr>
+            <w:tcW w:w="1271" w:type="dxa"/>
+          </w:tcPr>
+          <w:p>
+            <w:pPr>
+              <w:jc w:val="right"/>
+              <w:rPr>
+                <w:rFonts w:ascii="Arial" w:hAnsi="Arial"/>
+                <w:sz w:val="24"/>
+                <w:lang w:val="es-MX"/>
+              </w:rPr>
+            </w:pPr>
+            <w:r>
+              <w:rPr>
+                <w:rFonts w:ascii="Arial" w:hAnsi="Arial"/>
+                <w:sz w:val="24"/>
+                <w:lang w:val="es-MX"/>
+              </w:rPr>
+              <w:t>8.1.6</w:t>
+            </w:r>
+          </w:p>
+        </w:tc>
+        <w:tc>
+          <w:tcPr>
+            <w:tcW w:w="5887" w:type="dxa"/>
+          </w:tcPr>
+          <w:p>
+            <w:pPr>
+              <w:jc w:val="both"/>
+              <w:rPr>
+                <w:rFonts w:ascii="Arial" w:hAnsi="Arial"/>
+                <w:sz w:val="24"/>
+                <w:lang w:val="es-MX"/>
+              </w:rPr>
+            </w:pPr>
+            <w:r>
+              <w:rPr>
+                <w:rFonts w:ascii="Arial" w:hAnsi="Arial"/>
+                <w:sz w:val="24"/>
+                <w:lang w:val="es-MX"/>
+              </w:rPr>
+              <w:t>Debe mostrar un mensaje de alerta cuando se ingresó una factura.</w:t>
+            </w:r>
+          </w:p>
+        </w:tc>
+        <w:tc>
+          <w:tcPr>
+            <w:tcW w:w="1485" w:type="dxa"/>
+          </w:tcPr>
+          <w:p>
+            <w:pPr>
+              <w:jc w:val="center"/>
+              <w:rPr>
+                <w:rFonts w:ascii="Arial" w:hAnsi="Arial"/>
+                <w:sz w:val="24"/>
+                <w:lang w:val="es-MX"/>
+              </w:rPr>
+            </w:pPr>
+            <w:r>
+              <w:rPr>
+                <w:rFonts w:ascii="Arial" w:hAnsi="Arial"/>
+                <w:sz w:val="24"/>
+                <w:lang w:val="es-MX"/>
+              </w:rPr>
+              <w:t>AE</w:t>
+            </w:r>
+          </w:p>
+        </w:tc>
+      </w:tr>
+      <w:tr>
+        <w:tc>
+          <w:tcPr>
+            <w:tcW w:w="1271" w:type="dxa"/>
+          </w:tcPr>
+          <w:p>
+            <w:pPr>
+              <w:jc w:val="right"/>
+              <w:rPr>
+                <w:rFonts w:ascii="Arial" w:hAnsi="Arial"/>
+                <w:sz w:val="24"/>
+                <w:lang w:val="es-MX"/>
+              </w:rPr>
+            </w:pPr>
+            <w:r>
+              <w:rPr>
+                <w:rFonts w:ascii="Arial" w:hAnsi="Arial"/>
+                <w:sz w:val="24"/>
+                <w:lang w:val="es-MX"/>
+              </w:rPr>
+              <w:t>8.1.7</w:t>
+            </w:r>
+          </w:p>
+        </w:tc>
+        <w:tc>
+          <w:tcPr>
+            <w:tcW w:w="5887" w:type="dxa"/>
+          </w:tcPr>
+          <w:p>
+            <w:pPr>
+              <w:jc w:val="both"/>
+              <w:rPr>
+                <w:rFonts w:ascii="Arial" w:hAnsi="Arial"/>
+                <w:sz w:val="24"/>
+                <w:lang w:val="es-MX"/>
+              </w:rPr>
+            </w:pPr>
+            <w:r>
+              <w:rPr>
+                <w:rFonts w:ascii="Arial" w:hAnsi="Arial"/>
+                <w:sz w:val="24"/>
+                <w:lang w:val="es-MX"/>
+              </w:rPr>
+              <w:t>Se ingresa la factura en la base de datos.</w:t>
+            </w:r>
+          </w:p>
+        </w:tc>
+        <w:tc>
+          <w:tcPr>
+            <w:tcW w:w="1485" w:type="dxa"/>
+          </w:tcPr>
+          <w:p>
+            <w:pPr>
+              <w:jc w:val="center"/>
+              <w:rPr>
+                <w:rFonts w:ascii="Arial" w:hAnsi="Arial"/>
+                <w:sz w:val="24"/>
+                <w:lang w:val="es-MX"/>
+              </w:rPr>
+            </w:pPr>
+            <w:r>
+              <w:rPr>
+                <w:rFonts w:ascii="Arial" w:hAnsi="Arial"/>
+                <w:sz w:val="24"/>
+                <w:lang w:val="es-MX"/>
+              </w:rPr>
+              <w:t>AO</w:t>
+            </w:r>
+          </w:p>
+        </w:tc>
+      </w:tr>
+      <w:tr>
+        <w:tc>
+          <w:tcPr>
+            <w:tcW w:w="1271" w:type="dxa"/>
+          </w:tcPr>
+          <w:p>
+            <w:pPr>
+              <w:jc w:val="right"/>
+              <w:rPr>
+                <w:rFonts w:ascii="Arial" w:hAnsi="Arial"/>
+                <w:sz w:val="24"/>
+                <w:lang w:val="es-MX"/>
+              </w:rPr>
+            </w:pPr>
+            <w:r>
+              <w:rPr>
+                <w:rFonts w:ascii="Arial" w:hAnsi="Arial"/>
+                <w:sz w:val="24"/>
+                <w:lang w:val="es-MX"/>
+              </w:rPr>
+              <w:t>8.2</w:t>
+            </w:r>
+          </w:p>
+        </w:tc>
+        <w:tc>
+          <w:tcPr>
+            <w:tcW w:w="5887" w:type="dxa"/>
+          </w:tcPr>
+          <w:p>
+            <w:pPr>
+              <w:jc w:val="both"/>
+              <w:rPr>
+                <w:rFonts w:ascii="Arial" w:hAnsi="Arial"/>
+                <w:sz w:val="24"/>
+                <w:lang w:val="es-MX"/>
+              </w:rPr>
+            </w:pPr>
+            <w:r>
+              <w:rPr>
+                <w:rFonts w:ascii="Arial" w:hAnsi="Arial"/>
+                <w:sz w:val="24"/>
+                <w:lang w:val="es-MX"/>
+              </w:rPr>
+              <w:t>Consultar Factura</w:t>
+            </w:r>
+          </w:p>
+        </w:tc>
+        <w:tc>
+          <w:tcPr>
+            <w:tcW w:w="1485" w:type="dxa"/>
+          </w:tcPr>
+          <w:p>
+            <w:pPr>
+              <w:jc w:val="center"/>
+              <w:rPr>
+                <w:rFonts w:ascii="Arial" w:hAnsi="Arial"/>
+                <w:sz w:val="24"/>
+                <w:lang w:val="es-MX"/>
+              </w:rPr>
+            </w:pPr>
+          </w:p>
+        </w:tc>
+      </w:tr>
+      <w:tr>
+        <w:tc>
+          <w:tcPr>
+            <w:tcW w:w="1271" w:type="dxa"/>
+          </w:tcPr>
+          <w:p>
+            <w:pPr>
+              <w:jc w:val="right"/>
+              <w:rPr>
+                <w:rFonts w:ascii="Arial" w:hAnsi="Arial"/>
+                <w:sz w:val="24"/>
+                <w:lang w:val="es-MX"/>
+              </w:rPr>
+            </w:pPr>
+            <w:r>
+              <w:rPr>
+                <w:rFonts w:ascii="Arial" w:hAnsi="Arial"/>
+                <w:sz w:val="24"/>
+                <w:lang w:val="es-MX"/>
+              </w:rPr>
+              <w:lastRenderedPageBreak/>
+              <w:t>8.2.1</w:t>
+            </w:r>
+          </w:p>
+        </w:tc>
+        <w:tc>
+          <w:tcPr>
+            <w:tcW w:w="5887" w:type="dxa"/>
+          </w:tcPr>
+          <w:p>
+            <w:pPr>
+              <w:jc w:val="both"/>
+              <w:rPr>
+                <w:rFonts w:ascii="Arial" w:hAnsi="Arial"/>
+                <w:sz w:val="24"/>
+                <w:lang w:val="es-MX"/>
+              </w:rPr>
+            </w:pPr>
+            <w:r>
+              <w:rPr>
+                <w:rFonts w:ascii="Arial" w:hAnsi="Arial"/>
+                <w:sz w:val="24"/>
+                <w:lang w:val="es-MX"/>
+              </w:rPr>
+              <w:t>Se debe ingresar el siguiente campo: Número de factura.</w:t>
+            </w:r>
+          </w:p>
+        </w:tc>
+        <w:tc>
+          <w:tcPr>
+            <w:tcW w:w="1485" w:type="dxa"/>
+          </w:tcPr>
+          <w:p>
+            <w:pPr>
+              <w:jc w:val="center"/>
+              <w:rPr>
+                <w:rFonts w:ascii="Arial" w:hAnsi="Arial"/>
+                <w:sz w:val="24"/>
+                <w:lang w:val="es-MX"/>
+              </w:rPr>
+            </w:pPr>
+            <w:r>
+              <w:rPr>
+                <w:rFonts w:ascii="Arial" w:hAnsi="Arial"/>
+                <w:sz w:val="24"/>
+                <w:lang w:val="es-MX"/>
+              </w:rPr>
+              <w:t>AE</w:t>
+            </w:r>
+          </w:p>
+        </w:tc>
+      </w:tr>
+      <w:tr>
+        <w:tc>
+          <w:tcPr>
+            <w:tcW w:w="1271" w:type="dxa"/>
+          </w:tcPr>
+          <w:p>
+            <w:pPr>
+              <w:jc w:val="right"/>
+              <w:rPr>
+                <w:rFonts w:ascii="Arial" w:hAnsi="Arial"/>
+                <w:sz w:val="24"/>
+                <w:lang w:val="es-MX"/>
+              </w:rPr>
+            </w:pPr>
+            <w:r>
+              <w:rPr>
+                <w:rFonts w:ascii="Arial" w:hAnsi="Arial"/>
+                <w:sz w:val="24"/>
+                <w:lang w:val="es-MX"/>
+              </w:rPr>
+              <w:t>8.2.2</w:t>
+            </w:r>
+          </w:p>
+        </w:tc>
+        <w:tc>
+          <w:tcPr>
+            <w:tcW w:w="5887" w:type="dxa"/>
+          </w:tcPr>
+          <w:p>
+            <w:pPr>
+              <w:jc w:val="both"/>
+              <w:rPr>
+                <w:rFonts w:ascii="Arial" w:hAnsi="Arial"/>
+                <w:sz w:val="24"/>
+                <w:lang w:val="es-MX"/>
+              </w:rPr>
+            </w:pPr>
+            <w:r>
+              <w:rPr>
+                <w:rFonts w:ascii="Arial" w:hAnsi="Arial"/>
+                <w:sz w:val="24"/>
+                <w:lang w:val="es-MX"/>
+              </w:rPr>
+              <w:t>El campo número de factura solo puede contener valores alfanuméricos.</w:t>
+            </w:r>
+          </w:p>
+        </w:tc>
+        <w:tc>
+          <w:tcPr>
+            <w:tcW w:w="1485" w:type="dxa"/>
+          </w:tcPr>
+          <w:p>
+            <w:pPr>
+              <w:jc w:val="center"/>
+              <w:rPr>
+                <w:rFonts w:ascii="Arial" w:hAnsi="Arial"/>
+                <w:sz w:val="24"/>
+                <w:lang w:val="es-MX"/>
+              </w:rPr>
+            </w:pPr>
+            <w:r>
+              <w:rPr>
+                <w:rFonts w:ascii="Arial" w:hAnsi="Arial"/>
+                <w:sz w:val="24"/>
+                <w:lang w:val="es-MX"/>
+              </w:rPr>
+              <w:t>AE</w:t>
+            </w:r>
+          </w:p>
+        </w:tc>
+      </w:tr>
+      <w:tr>
+        <w:tc>
+          <w:tcPr>
+            <w:tcW w:w="1271" w:type="dxa"/>
+          </w:tcPr>
+          <w:p>
+            <w:pPr>
+              <w:jc w:val="right"/>
+              <w:rPr>
+                <w:rFonts w:ascii="Arial" w:hAnsi="Arial"/>
+                <w:sz w:val="24"/>
+                <w:lang w:val="es-MX"/>
+              </w:rPr>
+            </w:pPr>
+            <w:r>
+              <w:rPr>
+                <w:rFonts w:ascii="Arial" w:hAnsi="Arial"/>
+                <w:sz w:val="24"/>
+                <w:lang w:val="es-MX"/>
+              </w:rPr>
+              <w:t>8.2.3</w:t>
+            </w:r>
+          </w:p>
+        </w:tc>
+        <w:tc>
+          <w:tcPr>
+            <w:tcW w:w="5887" w:type="dxa"/>
+          </w:tcPr>
+          <w:p>
+            <w:pPr>
+              <w:jc w:val="both"/>
+              <w:rPr>
+                <w:rFonts w:ascii="Arial" w:hAnsi="Arial"/>
+                <w:sz w:val="24"/>
+                <w:lang w:val="es-MX"/>
+              </w:rPr>
+            </w:pPr>
+            <w:r>
+              <w:rPr>
+                <w:rFonts w:ascii="Arial" w:hAnsi="Arial"/>
+                <w:sz w:val="24"/>
+                <w:lang w:val="es-MX"/>
+              </w:rPr>
+              <w:t xml:space="preserve">Se buscara en la base de datos la factura según su número. </w:t>
+            </w:r>
+          </w:p>
+        </w:tc>
+        <w:tc>
+          <w:tcPr>
+            <w:tcW w:w="1485" w:type="dxa"/>
+          </w:tcPr>
+          <w:p>
+            <w:pPr>
+              <w:jc w:val="center"/>
+              <w:rPr>
+                <w:rFonts w:ascii="Arial" w:hAnsi="Arial"/>
+                <w:sz w:val="24"/>
+                <w:lang w:val="es-MX"/>
+              </w:rPr>
+            </w:pPr>
+            <w:r>
+              <w:rPr>
+                <w:rFonts w:ascii="Arial" w:hAnsi="Arial"/>
+                <w:sz w:val="24"/>
+                <w:lang w:val="es-MX"/>
+              </w:rPr>
+              <w:t>AO</w:t>
+            </w:r>
+          </w:p>
+        </w:tc>
+      </w:tr>
+      <w:tr>
+        <w:tc>
+          <w:tcPr>
+            <w:tcW w:w="1271" w:type="dxa"/>
+          </w:tcPr>
+          <w:p>
+            <w:pPr>
+              <w:jc w:val="right"/>
+              <w:rPr>
+                <w:rFonts w:ascii="Arial" w:hAnsi="Arial"/>
+                <w:sz w:val="24"/>
+                <w:lang w:val="es-MX"/>
+              </w:rPr>
+            </w:pPr>
+            <w:r>
+              <w:rPr>
+                <w:rFonts w:ascii="Arial" w:hAnsi="Arial"/>
+                <w:sz w:val="24"/>
+                <w:lang w:val="es-MX"/>
+              </w:rPr>
+              <w:t>8.2.4</w:t>
+            </w:r>
+          </w:p>
+        </w:tc>
+        <w:tc>
+          <w:tcPr>
+            <w:tcW w:w="5887" w:type="dxa"/>
+          </w:tcPr>
+          <w:p>
+            <w:pPr>
+              <w:jc w:val="both"/>
+              <w:rPr>
+                <w:rFonts w:ascii="Arial" w:hAnsi="Arial"/>
+                <w:sz w:val="24"/>
+                <w:lang w:val="es-MX"/>
+              </w:rPr>
+            </w:pPr>
+            <w:r>
+              <w:rPr>
+                <w:rFonts w:ascii="Arial" w:hAnsi="Arial"/>
+                <w:sz w:val="24"/>
+                <w:lang w:val="es-MX"/>
+              </w:rPr>
+              <w:t>Se mostrara en pantalla el detalle de factura.</w:t>
+            </w:r>
+          </w:p>
+        </w:tc>
+        <w:tc>
+          <w:tcPr>
+            <w:tcW w:w="1485" w:type="dxa"/>
+          </w:tcPr>
+          <w:p>
+            <w:pPr>
+              <w:jc w:val="center"/>
+              <w:rPr>
+                <w:rFonts w:ascii="Arial" w:hAnsi="Arial"/>
+                <w:sz w:val="24"/>
+                <w:lang w:val="es-MX"/>
+              </w:rPr>
+            </w:pPr>
+            <w:r>
+              <w:rPr>
+                <w:rFonts w:ascii="Arial" w:hAnsi="Arial"/>
+                <w:sz w:val="24"/>
+                <w:lang w:val="es-MX"/>
+              </w:rPr>
+              <w:t>AE</w:t>
+            </w:r>
+          </w:p>
+        </w:tc>
+      </w:tr>
+      <w:tr>
+        <w:tc>
+          <w:tcPr>
+            <w:tcW w:w="1271" w:type="dxa"/>
+          </w:tcPr>
+          <w:p>
+            <w:pPr>
+              <w:jc w:val="right"/>
+              <w:rPr>
+                <w:rFonts w:ascii="Arial" w:hAnsi="Arial"/>
+                <w:sz w:val="24"/>
+                <w:lang w:val="es-MX"/>
+              </w:rPr>
+            </w:pPr>
+            <w:r>
+              <w:rPr>
+                <w:rFonts w:ascii="Arial" w:hAnsi="Arial"/>
+                <w:sz w:val="24"/>
+                <w:lang w:val="es-MX"/>
+              </w:rPr>
+              <w:t>RF-TLM</w:t>
+            </w:r>
+          </w:p>
+        </w:tc>
+        <w:tc>
+          <w:tcPr>
+            <w:tcW w:w="5887" w:type="dxa"/>
+          </w:tcPr>
+          <w:p>
+            <w:pPr>
+              <w:jc w:val="both"/>
+              <w:rPr>
+                <w:rFonts w:ascii="Arial" w:hAnsi="Arial"/>
+                <w:sz w:val="24"/>
+                <w:lang w:val="es-MX"/>
+              </w:rPr>
+            </w:pPr>
+            <w:r>
+              <w:rPr>
+                <w:rFonts w:ascii="Arial" w:hAnsi="Arial"/>
+                <w:sz w:val="24"/>
+                <w:lang w:val="es-MX"/>
+              </w:rPr>
+              <w:t>Traslado de Mercadería</w:t>
+            </w:r>
+          </w:p>
+        </w:tc>
+        <w:tc>
+          <w:tcPr>
+            <w:tcW w:w="1485" w:type="dxa"/>
+          </w:tcPr>
+          <w:p>
+            <w:pPr>
+              <w:jc w:val="center"/>
+              <w:rPr>
+                <w:rFonts w:ascii="Arial" w:hAnsi="Arial"/>
+                <w:sz w:val="24"/>
+                <w:lang w:val="es-MX"/>
+              </w:rPr>
+            </w:pPr>
+          </w:p>
+        </w:tc>
+      </w:tr>
+      <w:tr>
+        <w:tc>
+          <w:tcPr>
+            <w:tcW w:w="1271" w:type="dxa"/>
+          </w:tcPr>
+          <w:p>
+            <w:pPr>
+              <w:jc w:val="right"/>
+              <w:rPr>
+                <w:rFonts w:ascii="Arial" w:hAnsi="Arial"/>
+                <w:sz w:val="24"/>
+                <w:lang w:val="es-MX"/>
+              </w:rPr>
+            </w:pPr>
+            <w:r>
+              <w:rPr>
+                <w:rFonts w:ascii="Arial" w:hAnsi="Arial"/>
+                <w:sz w:val="24"/>
+                <w:lang w:val="es-MX"/>
+              </w:rPr>
+              <w:t>9.1</w:t>
+            </w:r>
+          </w:p>
+        </w:tc>
+        <w:tc>
+          <w:tcPr>
+            <w:tcW w:w="5887" w:type="dxa"/>
+          </w:tcPr>
+          <w:p>
+            <w:pPr>
+              <w:jc w:val="both"/>
+              <w:rPr>
+                <w:rFonts w:ascii="Arial" w:hAnsi="Arial"/>
+                <w:sz w:val="24"/>
+                <w:lang w:val="es-MX"/>
+              </w:rPr>
+            </w:pPr>
+            <w:r>
+              <w:rPr>
+                <w:rFonts w:ascii="Arial" w:hAnsi="Arial"/>
+                <w:sz w:val="24"/>
+                <w:lang w:val="es-MX"/>
+              </w:rPr>
+              <w:t>Registrar un traslado de mercadería</w:t>
+            </w:r>
+          </w:p>
+        </w:tc>
+        <w:tc>
+          <w:tcPr>
+            <w:tcW w:w="1485" w:type="dxa"/>
+          </w:tcPr>
+          <w:p>
+            <w:pPr>
+              <w:jc w:val="center"/>
+              <w:rPr>
+                <w:rFonts w:ascii="Arial" w:hAnsi="Arial"/>
+                <w:sz w:val="24"/>
+                <w:lang w:val="es-MX"/>
+              </w:rPr>
+            </w:pPr>
+          </w:p>
+        </w:tc>
+      </w:tr>
+      <w:tr>
+        <w:tc>
+          <w:tcPr>
+            <w:tcW w:w="1271" w:type="dxa"/>
+          </w:tcPr>
+          <w:p>
+            <w:pPr>
+              <w:jc w:val="right"/>
+              <w:rPr>
+                <w:rFonts w:ascii="Arial" w:hAnsi="Arial"/>
+                <w:sz w:val="24"/>
+                <w:lang w:val="es-MX"/>
+              </w:rPr>
+            </w:pPr>
+            <w:r>
+              <w:rPr>
+                <w:rFonts w:ascii="Arial" w:hAnsi="Arial"/>
+                <w:sz w:val="24"/>
+                <w:lang w:val="es-MX"/>
+              </w:rPr>
+              <w:t>9.1.1</w:t>
+            </w:r>
+          </w:p>
+        </w:tc>
+        <w:tc>
+          <w:tcPr>
+            <w:tcW w:w="5887" w:type="dxa"/>
+          </w:tcPr>
+          <w:p>
+            <w:pPr>
+              <w:jc w:val="both"/>
+              <w:rPr>
+                <w:rFonts w:ascii="Arial" w:hAnsi="Arial"/>
+                <w:sz w:val="24"/>
+                <w:lang w:val="es-MX"/>
+              </w:rPr>
+            </w:pPr>
+            <w:r>
+              <w:rPr>
+                <w:rFonts w:ascii="Arial" w:hAnsi="Arial"/>
+                <w:sz w:val="24"/>
+                <w:lang w:val="es-MX"/>
+              </w:rPr>
+              <w:t>Se requieren los siguientes campos: tienda origen, tienda destino, cantidad, código producto.</w:t>
+            </w:r>
+          </w:p>
+        </w:tc>
+        <w:tc>
+          <w:tcPr>
+            <w:tcW w:w="1485" w:type="dxa"/>
+          </w:tcPr>
+          <w:p>
+            <w:pPr>
+              <w:jc w:val="center"/>
+              <w:rPr>
+                <w:rFonts w:ascii="Arial" w:hAnsi="Arial"/>
+                <w:sz w:val="24"/>
+                <w:lang w:val="es-MX"/>
+              </w:rPr>
+            </w:pPr>
+            <w:r>
+              <w:rPr>
+                <w:rFonts w:ascii="Arial" w:hAnsi="Arial"/>
+                <w:sz w:val="24"/>
+                <w:lang w:val="es-MX"/>
+              </w:rPr>
+              <w:t>AE</w:t>
+            </w:r>
+          </w:p>
+        </w:tc>
+      </w:tr>
+      <w:tr>
+        <w:tc>
+          <w:tcPr>
+            <w:tcW w:w="1271" w:type="dxa"/>
+          </w:tcPr>
+          <w:p>
+            <w:pPr>
+              <w:jc w:val="right"/>
+              <w:rPr>
+                <w:rFonts w:ascii="Arial" w:hAnsi="Arial"/>
+                <w:sz w:val="24"/>
+                <w:lang w:val="es-MX"/>
+              </w:rPr>
+            </w:pPr>
+            <w:r>
+              <w:rPr>
+                <w:rFonts w:ascii="Arial" w:hAnsi="Arial"/>
+                <w:sz w:val="24"/>
+                <w:lang w:val="es-MX"/>
+              </w:rPr>
+              <w:t>9.1.2</w:t>
+            </w:r>
+          </w:p>
+        </w:tc>
+        <w:tc>
+          <w:tcPr>
+            <w:tcW w:w="5887" w:type="dxa"/>
+          </w:tcPr>
+          <w:p>
+            <w:pPr>
+              <w:jc w:val="both"/>
+              <w:rPr>
+                <w:rFonts w:ascii="Arial" w:hAnsi="Arial"/>
+                <w:sz w:val="24"/>
+                <w:lang w:val="es-MX"/>
+              </w:rPr>
+            </w:pPr>
+            <w:r>
+              <w:rPr>
+                <w:rFonts w:ascii="Arial" w:hAnsi="Arial"/>
+                <w:sz w:val="24"/>
+                <w:lang w:val="es-MX"/>
+              </w:rPr>
+              <w:t>El campo cantidad y código de producto solo deben contener valores numéricos.</w:t>
+            </w:r>
+          </w:p>
+        </w:tc>
+        <w:tc>
+          <w:tcPr>
+            <w:tcW w:w="1485" w:type="dxa"/>
+          </w:tcPr>
+          <w:p>
+            <w:pPr>
+              <w:jc w:val="center"/>
+              <w:rPr>
+                <w:rFonts w:ascii="Arial" w:hAnsi="Arial"/>
+                <w:sz w:val="24"/>
+                <w:lang w:val="es-MX"/>
+              </w:rPr>
+            </w:pPr>
+            <w:r>
+              <w:rPr>
+                <w:rFonts w:ascii="Arial" w:hAnsi="Arial"/>
+                <w:sz w:val="24"/>
+                <w:lang w:val="es-MX"/>
+              </w:rPr>
+              <w:t>AE</w:t>
+            </w:r>
+          </w:p>
+        </w:tc>
+      </w:tr>
+      <w:tr>
+        <w:tc>
+          <w:tcPr>
+            <w:tcW w:w="1271" w:type="dxa"/>
+          </w:tcPr>
+          <w:p>
+            <w:pPr>
+              <w:jc w:val="right"/>
+              <w:rPr>
+                <w:rFonts w:ascii="Arial" w:hAnsi="Arial"/>
+                <w:sz w:val="24"/>
+                <w:lang w:val="es-MX"/>
+              </w:rPr>
+            </w:pPr>
+            <w:r>
+              <w:rPr>
+                <w:rFonts w:ascii="Arial" w:hAnsi="Arial"/>
+                <w:sz w:val="24"/>
+                <w:lang w:val="es-MX"/>
+              </w:rPr>
+              <w:t>9.1.3</w:t>
+            </w:r>
+          </w:p>
+        </w:tc>
+        <w:tc>
+          <w:tcPr>
+            <w:tcW w:w="5887" w:type="dxa"/>
+          </w:tcPr>
+          <w:p>
+            <w:pPr>
+              <w:jc w:val="both"/>
+              <w:rPr>
+                <w:rFonts w:ascii="Arial" w:hAnsi="Arial"/>
+                <w:sz w:val="24"/>
+                <w:lang w:val="es-MX"/>
+              </w:rPr>
+            </w:pPr>
+            <w:r>
+              <w:rPr>
+                <w:rFonts w:ascii="Arial" w:hAnsi="Arial"/>
+                <w:sz w:val="24"/>
+                <w:lang w:val="es-MX"/>
+              </w:rPr>
+              <w:t>Se debe seleccionar una tienda de origen.</w:t>
+            </w:r>
+          </w:p>
+        </w:tc>
+        <w:tc>
+          <w:tcPr>
+            <w:tcW w:w="1485" w:type="dxa"/>
+          </w:tcPr>
+          <w:p>
+            <w:pPr>
+              <w:jc w:val="center"/>
+              <w:rPr>
+                <w:rFonts w:ascii="Arial" w:hAnsi="Arial"/>
+                <w:sz w:val="24"/>
+                <w:lang w:val="es-MX"/>
+              </w:rPr>
+            </w:pPr>
+            <w:r>
+              <w:rPr>
+                <w:rFonts w:ascii="Arial" w:hAnsi="Arial"/>
+                <w:sz w:val="24"/>
+                <w:lang w:val="es-MX"/>
+              </w:rPr>
+              <w:t>AE</w:t>
+            </w:r>
+          </w:p>
+        </w:tc>
+      </w:tr>
+      <w:tr>
+        <w:tc>
+          <w:tcPr>
+            <w:tcW w:w="1271" w:type="dxa"/>
+          </w:tcPr>
+          <w:p>
+            <w:pPr>
+              <w:jc w:val="right"/>
+              <w:rPr>
+                <w:rFonts w:ascii="Arial" w:hAnsi="Arial"/>
+                <w:sz w:val="24"/>
+                <w:lang w:val="es-MX"/>
+              </w:rPr>
+            </w:pPr>
+            <w:r>
+              <w:rPr>
+                <w:rFonts w:ascii="Arial" w:hAnsi="Arial"/>
+                <w:sz w:val="24"/>
+                <w:lang w:val="es-MX"/>
+              </w:rPr>
+              <w:t>9.1.4</w:t>
+            </w:r>
+          </w:p>
+        </w:tc>
+        <w:tc>
+          <w:tcPr>
+            <w:tcW w:w="5887" w:type="dxa"/>
+          </w:tcPr>
+          <w:p>
+            <w:pPr>
+              <w:jc w:val="both"/>
+              <w:rPr>
+                <w:rFonts w:ascii="Arial" w:hAnsi="Arial"/>
+                <w:sz w:val="24"/>
+                <w:lang w:val="es-MX"/>
+              </w:rPr>
+            </w:pPr>
+            <w:r>
+              <w:rPr>
+                <w:rFonts w:ascii="Arial" w:hAnsi="Arial"/>
+                <w:sz w:val="24"/>
+                <w:lang w:val="es-MX"/>
+              </w:rPr>
+              <w:t>Se debe seleccionar una tienda de destino.</w:t>
+            </w:r>
+          </w:p>
+        </w:tc>
+        <w:tc>
+          <w:tcPr>
+            <w:tcW w:w="1485" w:type="dxa"/>
+          </w:tcPr>
+          <w:p>
+            <w:pPr>
+              <w:jc w:val="center"/>
+              <w:rPr>
+                <w:rFonts w:ascii="Arial" w:hAnsi="Arial"/>
+                <w:sz w:val="24"/>
+                <w:lang w:val="es-MX"/>
+              </w:rPr>
+            </w:pPr>
+            <w:r>
+              <w:rPr>
+                <w:rFonts w:ascii="Arial" w:hAnsi="Arial"/>
+                <w:sz w:val="24"/>
+                <w:lang w:val="es-MX"/>
+              </w:rPr>
+              <w:t>AE</w:t>
+            </w:r>
+          </w:p>
+        </w:tc>
+      </w:tr>
+      <w:tr>
+        <w:tc>
+          <w:tcPr>
+            <w:tcW w:w="1271" w:type="dxa"/>
+          </w:tcPr>
+          <w:p>
+            <w:pPr>
+              <w:jc w:val="right"/>
+              <w:rPr>
+                <w:rFonts w:ascii="Arial" w:hAnsi="Arial"/>
+                <w:sz w:val="24"/>
+                <w:lang w:val="es-MX"/>
+              </w:rPr>
+            </w:pPr>
+            <w:r>
+              <w:rPr>
+                <w:rFonts w:ascii="Arial" w:hAnsi="Arial"/>
+                <w:sz w:val="24"/>
+                <w:lang w:val="es-MX"/>
+              </w:rPr>
+              <w:t>9.1.5</w:t>
+            </w:r>
+          </w:p>
+        </w:tc>
+        <w:tc>
+          <w:tcPr>
+            <w:tcW w:w="5887" w:type="dxa"/>
+          </w:tcPr>
+          <w:p>
+            <w:pPr>
+              <w:jc w:val="both"/>
+              <w:rPr>
+                <w:rFonts w:ascii="Arial" w:hAnsi="Arial"/>
+                <w:sz w:val="24"/>
+                <w:lang w:val="es-MX"/>
+              </w:rPr>
+            </w:pPr>
+            <w:r>
+              <w:rPr>
+                <w:rFonts w:ascii="Arial" w:hAnsi="Arial"/>
+                <w:sz w:val="24"/>
+                <w:lang w:val="es-MX"/>
+              </w:rPr>
+              <w:t>Se cambiara la id de la base de datos.</w:t>
+            </w:r>
+          </w:p>
+        </w:tc>
+        <w:tc>
+          <w:tcPr>
+            <w:tcW w:w="1485" w:type="dxa"/>
+          </w:tcPr>
+          <w:p>
+            <w:pPr>
+              <w:jc w:val="center"/>
+              <w:rPr>
+                <w:rFonts w:ascii="Arial" w:hAnsi="Arial"/>
+                <w:sz w:val="24"/>
+                <w:lang w:val="es-MX"/>
+              </w:rPr>
+            </w:pPr>
+            <w:r>
+              <w:rPr>
+                <w:rFonts w:ascii="Arial" w:hAnsi="Arial"/>
+                <w:sz w:val="24"/>
+                <w:lang w:val="es-MX"/>
+              </w:rPr>
+              <w:t>AO</w:t>
+            </w:r>
+          </w:p>
+        </w:tc>
+      </w:tr>
+      <w:tr>
+        <w:tc>
+          <w:tcPr>
+            <w:tcW w:w="1271" w:type="dxa"/>
+          </w:tcPr>
+          <w:p>
+            <w:pPr>
+              <w:jc w:val="right"/>
+              <w:rPr>
+                <w:rFonts w:ascii="Arial" w:hAnsi="Arial"/>
+                <w:sz w:val="24"/>
+                <w:lang w:val="es-MX"/>
+              </w:rPr>
+            </w:pPr>
+            <w:r>
+              <w:rPr>
+                <w:rFonts w:ascii="Arial" w:hAnsi="Arial"/>
+                <w:sz w:val="24"/>
+                <w:lang w:val="es-MX"/>
+              </w:rPr>
+              <w:t>9.1.6</w:t>
+            </w:r>
+          </w:p>
+        </w:tc>
+        <w:tc>
+          <w:tcPr>
+            <w:tcW w:w="5887" w:type="dxa"/>
+          </w:tcPr>
+          <w:p>
+            <w:pPr>
+              <w:jc w:val="both"/>
+              <w:rPr>
+                <w:rFonts w:ascii="Arial" w:hAnsi="Arial"/>
+                <w:sz w:val="24"/>
+                <w:lang w:val="es-MX"/>
+              </w:rPr>
+            </w:pPr>
+            <w:r>
+              <w:rPr>
+                <w:rFonts w:ascii="Arial" w:hAnsi="Arial"/>
+                <w:sz w:val="24"/>
+                <w:lang w:val="es-MX"/>
+              </w:rPr>
+              <w:t>Se debe mostrar un mensaje indicando que se realizó correctamente el traslado del producto.</w:t>
+            </w:r>
+          </w:p>
+        </w:tc>
+        <w:tc>
+          <w:tcPr>
+            <w:tcW w:w="1485" w:type="dxa"/>
+          </w:tcPr>
+          <w:p>
+            <w:pPr>
+              <w:jc w:val="center"/>
+              <w:rPr>
+                <w:rFonts w:ascii="Arial" w:hAnsi="Arial"/>
+                <w:sz w:val="24"/>
+                <w:lang w:val="es-MX"/>
+              </w:rPr>
+            </w:pPr>
+            <w:r>
+              <w:rPr>
+                <w:rFonts w:ascii="Arial" w:hAnsi="Arial"/>
+                <w:sz w:val="24"/>
+                <w:lang w:val="es-MX"/>
+              </w:rPr>
+              <w:t>AE</w:t>
+            </w:r>
+          </w:p>
+        </w:tc>
+      </w:tr>
+      <w:tr>
+        <w:tc>
+          <w:tcPr>
+            <w:tcW w:w="1271" w:type="dxa"/>
+          </w:tcPr>
+          <w:p>
+            <w:pPr>
+              <w:jc w:val="right"/>
+              <w:rPr>
+                <w:rFonts w:ascii="Arial" w:hAnsi="Arial"/>
+                <w:sz w:val="24"/>
+                <w:lang w:val="es-MX"/>
+              </w:rPr>
+            </w:pPr>
+            <w:r>
+              <w:rPr>
+                <w:rFonts w:ascii="Arial" w:hAnsi="Arial"/>
+                <w:sz w:val="24"/>
+                <w:lang w:val="es-MX"/>
+              </w:rPr>
+              <w:t>9.1.7</w:t>
+            </w:r>
+          </w:p>
+        </w:tc>
+        <w:tc>
+          <w:tcPr>
+            <w:tcW w:w="5887" w:type="dxa"/>
+          </w:tcPr>
+          <w:p>
+            <w:pPr>
+              <w:jc w:val="both"/>
+              <w:rPr>
+                <w:rFonts w:ascii="Arial" w:hAnsi="Arial"/>
+                <w:sz w:val="24"/>
+                <w:lang w:val="es-MX"/>
+              </w:rPr>
+            </w:pPr>
+            <w:r>
+              <w:rPr>
+                <w:rFonts w:ascii="Arial" w:hAnsi="Arial"/>
+                <w:sz w:val="24"/>
+                <w:lang w:val="es-MX"/>
+              </w:rPr>
+              <w:t>Se mostrara en pantalla el detalle de factura sobre el traslado de la mercadería.</w:t>
+            </w:r>
+          </w:p>
+        </w:tc>
+        <w:tc>
+          <w:tcPr>
+            <w:tcW w:w="1485" w:type="dxa"/>
+          </w:tcPr>
+          <w:p>
+            <w:pPr>
+              <w:jc w:val="center"/>
+              <w:rPr>
+                <w:rFonts w:ascii="Arial" w:hAnsi="Arial"/>
+                <w:sz w:val="24"/>
+                <w:lang w:val="es-MX"/>
+              </w:rPr>
+            </w:pPr>
+            <w:r>
+              <w:rPr>
+                <w:rFonts w:ascii="Arial" w:hAnsi="Arial"/>
+                <w:sz w:val="24"/>
+                <w:lang w:val="es-MX"/>
+              </w:rPr>
+              <w:t>AE</w:t>
+            </w:r>
+          </w:p>
+        </w:tc>
+      </w:tr>
+      <w:tr>
+        <w:tc>
+          <w:tcPr>
+            <w:tcW w:w="1271" w:type="dxa"/>
+          </w:tcPr>
+          <w:p>
+            <w:pPr>
+              <w:jc w:val="right"/>
+              <w:rPr>
+                <w:rFonts w:ascii="Arial" w:hAnsi="Arial"/>
+                <w:sz w:val="24"/>
+                <w:lang w:val="es-MX"/>
+              </w:rPr>
+            </w:pPr>
+            <w:r>
+              <w:rPr>
+                <w:rFonts w:ascii="Arial" w:hAnsi="Arial"/>
+                <w:sz w:val="24"/>
+                <w:lang w:val="es-MX"/>
+              </w:rPr>
+              <w:t>RF-CI</w:t>
+            </w:r>
+          </w:p>
+        </w:tc>
+        <w:tc>
+          <w:tcPr>
+            <w:tcW w:w="5887" w:type="dxa"/>
+          </w:tcPr>
+          <w:p>
+            <w:pPr>
+              <w:jc w:val="both"/>
+              <w:rPr>
+                <w:rFonts w:ascii="Arial" w:hAnsi="Arial"/>
+                <w:sz w:val="24"/>
+                <w:lang w:val="es-MX"/>
+              </w:rPr>
+            </w:pPr>
+            <w:r>
+              <w:rPr>
+                <w:rFonts w:ascii="Arial" w:hAnsi="Arial"/>
+                <w:sz w:val="24"/>
+                <w:lang w:val="es-MX"/>
+              </w:rPr>
+              <w:t>Consulta Ingresos</w:t>
+            </w:r>
+          </w:p>
+        </w:tc>
+        <w:tc>
+          <w:tcPr>
+            <w:tcW w:w="1485" w:type="dxa"/>
+          </w:tcPr>
+          <w:p>
+            <w:pPr>
+              <w:jc w:val="center"/>
+              <w:rPr>
+                <w:rFonts w:ascii="Arial" w:hAnsi="Arial"/>
+                <w:sz w:val="24"/>
+                <w:lang w:val="es-MX"/>
+              </w:rPr>
+            </w:pPr>
+          </w:p>
+        </w:tc>
+      </w:tr>
+      <w:tr>
+        <w:tc>
+          <w:tcPr>
+            <w:tcW w:w="1271" w:type="dxa"/>
+          </w:tcPr>
+          <w:p>
+            <w:pPr>
+              <w:jc w:val="right"/>
+              <w:rPr>
+                <w:rFonts w:ascii="Arial" w:hAnsi="Arial"/>
+                <w:sz w:val="24"/>
+                <w:lang w:val="es-MX"/>
+              </w:rPr>
+            </w:pPr>
+            <w:r>
+              <w:rPr>
+                <w:rFonts w:ascii="Arial" w:hAnsi="Arial"/>
+                <w:sz w:val="24"/>
+                <w:lang w:val="es-MX"/>
+              </w:rPr>
+              <w:t>10.1.1</w:t>
+            </w:r>
+          </w:p>
+        </w:tc>
+        <w:tc>
+          <w:tcPr>
+            <w:tcW w:w="5887" w:type="dxa"/>
+          </w:tcPr>
+          <w:p>
+            <w:pPr>
+              <w:jc w:val="both"/>
+              <w:rPr>
+                <w:rFonts w:ascii="Arial" w:hAnsi="Arial"/>
+                <w:sz w:val="24"/>
+                <w:lang w:val="es-MX"/>
+              </w:rPr>
+            </w:pPr>
+            <w:r>
+              <w:rPr>
+                <w:rFonts w:ascii="Arial" w:hAnsi="Arial"/>
+                <w:sz w:val="24"/>
+                <w:lang w:val="es-MX"/>
+              </w:rPr>
+              <w:t>Los campos requeridos son los siguientes: Proveedor y número de factura.</w:t>
+            </w:r>
+          </w:p>
+        </w:tc>
+        <w:tc>
+          <w:tcPr>
+            <w:tcW w:w="1485" w:type="dxa"/>
+          </w:tcPr>
+          <w:p>
+            <w:pPr>
+              <w:jc w:val="center"/>
+              <w:rPr>
+                <w:rFonts w:ascii="Arial" w:hAnsi="Arial"/>
+                <w:sz w:val="24"/>
+                <w:lang w:val="es-MX"/>
+              </w:rPr>
+            </w:pPr>
+            <w:r>
+              <w:rPr>
+                <w:rFonts w:ascii="Arial" w:hAnsi="Arial"/>
+                <w:sz w:val="24"/>
+                <w:lang w:val="es-MX"/>
+              </w:rPr>
+              <w:t>AE</w:t>
+            </w:r>
+          </w:p>
+        </w:tc>
+      </w:tr>
+      <w:tr>
+        <w:tc>
+          <w:tcPr>
+            <w:tcW w:w="1271" w:type="dxa"/>
+          </w:tcPr>
+          <w:p>
+            <w:pPr>
+              <w:jc w:val="right"/>
+              <w:rPr>
+                <w:rFonts w:ascii="Arial" w:hAnsi="Arial"/>
+                <w:sz w:val="24"/>
+                <w:lang w:val="es-MX"/>
+              </w:rPr>
+            </w:pPr>
+            <w:r>
+              <w:rPr>
+                <w:rFonts w:ascii="Arial" w:hAnsi="Arial"/>
+                <w:sz w:val="24"/>
+                <w:lang w:val="es-MX"/>
+              </w:rPr>
+              <w:t>10.1.2</w:t>
+            </w:r>
+          </w:p>
+        </w:tc>
+        <w:tc>
+          <w:tcPr>
+            <w:tcW w:w="5887" w:type="dxa"/>
+          </w:tcPr>
+          <w:p>
+            <w:pPr>
+              <w:jc w:val="both"/>
+              <w:rPr>
+                <w:rFonts w:ascii="Arial" w:hAnsi="Arial"/>
+                <w:sz w:val="24"/>
+                <w:lang w:val="es-MX"/>
+              </w:rPr>
+            </w:pPr>
+            <w:r>
+              <w:rPr>
+                <w:rFonts w:ascii="Arial" w:hAnsi="Arial"/>
+                <w:sz w:val="24"/>
+                <w:lang w:val="es-MX"/>
+              </w:rPr>
+              <w:t>Se debe seleccionar un proveedor</w:t>
+            </w:r>
+            <w:r>
+              <w:rPr>
+                <w:rFonts w:ascii="Arial" w:hAnsi="Arial"/>
+                <w:sz w:val="24"/>
+                <w:lang w:val="es-MX"/>
+              </w:rPr>
+              <w:t>.</w:t>
+            </w:r>
+          </w:p>
+        </w:tc>
+        <w:tc>
+          <w:tcPr>
+            <w:tcW w:w="1485" w:type="dxa"/>
+          </w:tcPr>
+          <w:p>
+            <w:pPr>
+              <w:jc w:val="center"/>
+              <w:rPr>
+                <w:rFonts w:ascii="Arial" w:hAnsi="Arial"/>
+                <w:sz w:val="24"/>
+                <w:lang w:val="es-MX"/>
+              </w:rPr>
+            </w:pPr>
+            <w:r>
+              <w:rPr>
+                <w:rFonts w:ascii="Arial" w:hAnsi="Arial"/>
+                <w:sz w:val="24"/>
+                <w:lang w:val="es-MX"/>
+              </w:rPr>
+              <w:t>AE</w:t>
+            </w:r>
+          </w:p>
+        </w:tc>
+      </w:tr>
+      <w:tr>
+        <w:tc>
+          <w:tcPr>
+            <w:tcW w:w="1271" w:type="dxa"/>
+          </w:tcPr>
+          <w:p>
+            <w:pPr>
+              <w:jc w:val="right"/>
+              <w:rPr>
+                <w:rFonts w:ascii="Arial" w:hAnsi="Arial"/>
+                <w:sz w:val="24"/>
+                <w:lang w:val="es-MX"/>
+              </w:rPr>
+            </w:pPr>
+            <w:r>
+              <w:rPr>
+                <w:rFonts w:ascii="Arial" w:hAnsi="Arial"/>
+                <w:sz w:val="24"/>
+                <w:lang w:val="es-MX"/>
+              </w:rPr>
+              <w:t>10.1.3</w:t>
+            </w:r>
+          </w:p>
+        </w:tc>
+        <w:tc>
+          <w:tcPr>
+            <w:tcW w:w="5887" w:type="dxa"/>
+          </w:tcPr>
+          <w:p>
+            <w:pPr>
+              <w:jc w:val="both"/>
+              <w:rPr>
+                <w:rFonts w:ascii="Arial" w:hAnsi="Arial"/>
+                <w:sz w:val="24"/>
+                <w:lang w:val="es-MX"/>
+              </w:rPr>
+            </w:pPr>
+            <w:r>
+              <w:rPr>
+                <w:rFonts w:ascii="Arial" w:hAnsi="Arial"/>
+                <w:sz w:val="24"/>
+                <w:lang w:val="es-MX"/>
+              </w:rPr>
+              <w:t>El campo número de factura solo puede contener valores numéricos.</w:t>
+            </w:r>
+          </w:p>
+        </w:tc>
+        <w:tc>
+          <w:tcPr>
+            <w:tcW w:w="1485" w:type="dxa"/>
+          </w:tcPr>
+          <w:p>
+            <w:pPr>
+              <w:jc w:val="center"/>
+              <w:rPr>
+                <w:rFonts w:ascii="Arial" w:hAnsi="Arial"/>
+                <w:sz w:val="24"/>
+                <w:lang w:val="es-MX"/>
+              </w:rPr>
+            </w:pPr>
+            <w:r>
+              <w:rPr>
+                <w:rFonts w:ascii="Arial" w:hAnsi="Arial"/>
+                <w:sz w:val="24"/>
+                <w:lang w:val="es-MX"/>
+              </w:rPr>
+              <w:t>AE</w:t>
+            </w:r>
+          </w:p>
+        </w:tc>
+      </w:tr>
+      <w:tr>
+        <w:tc>
+          <w:tcPr>
+            <w:tcW w:w="1271" w:type="dxa"/>
+          </w:tcPr>
+          <w:p>
+            <w:pPr>
+              <w:jc w:val="right"/>
+              <w:rPr>
+                <w:rFonts w:ascii="Arial" w:hAnsi="Arial"/>
+                <w:sz w:val="24"/>
+                <w:lang w:val="es-MX"/>
+              </w:rPr>
+            </w:pPr>
+            <w:r>
+              <w:rPr>
+                <w:rFonts w:ascii="Arial" w:hAnsi="Arial"/>
+                <w:sz w:val="24"/>
+                <w:lang w:val="es-MX"/>
+              </w:rPr>
+              <w:t>10.1.4</w:t>
+            </w:r>
+          </w:p>
+        </w:tc>
+        <w:tc>
+          <w:tcPr>
+            <w:tcW w:w="5887" w:type="dxa"/>
+          </w:tcPr>
+          <w:p>
+            <w:pPr>
+              <w:jc w:val="both"/>
+              <w:rPr>
+                <w:rFonts w:ascii="Arial" w:hAnsi="Arial"/>
+                <w:sz w:val="24"/>
+                <w:lang w:val="es-MX"/>
+              </w:rPr>
+            </w:pPr>
+            <w:r>
+              <w:rPr>
+                <w:rFonts w:ascii="Arial" w:hAnsi="Arial"/>
+                <w:sz w:val="24"/>
+                <w:lang w:val="es-MX"/>
+              </w:rPr>
+              <w:t>Se debe presionar el botón buscar para proceder con la consulta.</w:t>
+            </w:r>
+          </w:p>
+        </w:tc>
+        <w:tc>
+          <w:tcPr>
+            <w:tcW w:w="1485" w:type="dxa"/>
+          </w:tcPr>
+          <w:p>
+            <w:pPr>
+              <w:jc w:val="center"/>
+              <w:rPr>
+                <w:rFonts w:ascii="Arial" w:hAnsi="Arial"/>
+                <w:sz w:val="24"/>
+                <w:lang w:val="es-MX"/>
+              </w:rPr>
+            </w:pPr>
+            <w:r>
+              <w:rPr>
+                <w:rFonts w:ascii="Arial" w:hAnsi="Arial"/>
+                <w:sz w:val="24"/>
+                <w:lang w:val="es-MX"/>
+              </w:rPr>
+              <w:t>AE</w:t>
+            </w:r>
+          </w:p>
+        </w:tc>
+      </w:tr>
+      <w:tr>
+        <w:tc>
+          <w:tcPr>
+            <w:tcW w:w="1271" w:type="dxa"/>
+          </w:tcPr>
+          <w:p>
+            <w:pPr>
+              <w:jc w:val="right"/>
+              <w:rPr>
+                <w:rFonts w:ascii="Arial" w:hAnsi="Arial"/>
+                <w:sz w:val="24"/>
+                <w:lang w:val="es-MX"/>
+              </w:rPr>
+            </w:pPr>
+            <w:r>
+              <w:rPr>
+                <w:rFonts w:ascii="Arial" w:hAnsi="Arial"/>
+                <w:sz w:val="24"/>
+                <w:lang w:val="es-MX"/>
+              </w:rPr>
+              <w:t>10.1.5</w:t>
+            </w:r>
+          </w:p>
+        </w:tc>
+        <w:tc>
+          <w:tcPr>
+            <w:tcW w:w="5887" w:type="dxa"/>
+          </w:tcPr>
+          <w:p>
+            <w:pPr>
+              <w:jc w:val="both"/>
+              <w:rPr>
+                <w:rFonts w:ascii="Arial" w:hAnsi="Arial"/>
+                <w:sz w:val="24"/>
+                <w:lang w:val="es-MX"/>
+              </w:rPr>
+            </w:pPr>
+            <w:r>
+              <w:rPr>
+                <w:rFonts w:ascii="Arial" w:hAnsi="Arial"/>
+                <w:sz w:val="24"/>
+                <w:lang w:val="es-MX"/>
+              </w:rPr>
+              <w:t>Se procede la búsqueda en la base de datos.</w:t>
+            </w:r>
+          </w:p>
+        </w:tc>
+        <w:tc>
+          <w:tcPr>
+            <w:tcW w:w="1485" w:type="dxa"/>
+          </w:tcPr>
+          <w:p>
+            <w:pPr>
+              <w:jc w:val="center"/>
+              <w:rPr>
+                <w:rFonts w:ascii="Arial" w:hAnsi="Arial"/>
+                <w:sz w:val="24"/>
+                <w:lang w:val="es-MX"/>
+              </w:rPr>
+            </w:pPr>
+            <w:r>
+              <w:rPr>
+                <w:rFonts w:ascii="Arial" w:hAnsi="Arial"/>
+                <w:sz w:val="24"/>
+                <w:lang w:val="es-MX"/>
+              </w:rPr>
+              <w:t>AO</w:t>
+            </w:r>
+          </w:p>
+        </w:tc>
+      </w:tr>
+      <w:tr>
+        <w:tc>
+          <w:tcPr>
+            <w:tcW w:w="1271" w:type="dxa"/>
+          </w:tcPr>
+          <w:p>
+            <w:pPr>
+              <w:jc w:val="right"/>
+              <w:rPr>
+                <w:rFonts w:ascii="Arial" w:hAnsi="Arial"/>
+                <w:sz w:val="24"/>
+                <w:lang w:val="es-MX"/>
+              </w:rPr>
+            </w:pPr>
+            <w:r>
+              <w:rPr>
+                <w:rFonts w:ascii="Arial" w:hAnsi="Arial"/>
+                <w:sz w:val="24"/>
+                <w:lang w:val="es-MX"/>
+              </w:rPr>
+              <w:t>10.1.6</w:t>
+            </w:r>
+          </w:p>
+        </w:tc>
+        <w:tc>
+          <w:tcPr>
+            <w:tcW w:w="5887" w:type="dxa"/>
+          </w:tcPr>
+          <w:p>
+            <w:pPr>
+              <w:jc w:val="both"/>
+              <w:rPr>
+                <w:rFonts w:ascii="Arial" w:hAnsi="Arial"/>
+                <w:sz w:val="24"/>
+                <w:lang w:val="es-MX"/>
+              </w:rPr>
+            </w:pPr>
+            <w:r>
+              <w:rPr>
+                <w:rFonts w:ascii="Arial" w:hAnsi="Arial"/>
+                <w:sz w:val="24"/>
+                <w:lang w:val="es-MX"/>
+              </w:rPr>
+              <w:t>Se mostrara un mensaje indicando que la búsqueda fue exitosa o no.</w:t>
+            </w:r>
+          </w:p>
+        </w:tc>
+        <w:tc>
+          <w:tcPr>
+            <w:tcW w:w="1485" w:type="dxa"/>
+          </w:tcPr>
+          <w:p>
+            <w:pPr>
+              <w:jc w:val="center"/>
+              <w:rPr>
+                <w:rFonts w:ascii="Arial" w:hAnsi="Arial"/>
+                <w:sz w:val="24"/>
+                <w:lang w:val="es-MX"/>
+              </w:rPr>
+            </w:pPr>
+            <w:r>
+              <w:rPr>
+                <w:rFonts w:ascii="Arial" w:hAnsi="Arial"/>
+                <w:sz w:val="24"/>
+                <w:lang w:val="es-MX"/>
+              </w:rPr>
+              <w:t>AE</w:t>
+            </w:r>
+          </w:p>
+        </w:tc>
+      </w:tr>
+      <w:tr>
+        <w:tc>
+          <w:tcPr>
+            <w:tcW w:w="1271" w:type="dxa"/>
+          </w:tcPr>
+          <w:p>
+            <w:pPr>
+              <w:jc w:val="right"/>
+              <w:rPr>
+                <w:rFonts w:ascii="Arial" w:hAnsi="Arial"/>
+                <w:sz w:val="24"/>
+                <w:lang w:val="es-MX"/>
+              </w:rPr>
+            </w:pPr>
+            <w:r>
+              <w:rPr>
+                <w:rFonts w:ascii="Arial" w:hAnsi="Arial"/>
+                <w:sz w:val="24"/>
+                <w:lang w:val="es-MX"/>
+              </w:rPr>
+              <w:t>10.1.7</w:t>
+            </w:r>
+          </w:p>
+        </w:tc>
+        <w:tc>
+          <w:tcPr>
+            <w:tcW w:w="5887" w:type="dxa"/>
+          </w:tcPr>
+          <w:p>
+            <w:pPr>
+              <w:jc w:val="both"/>
+              <w:rPr>
+                <w:rFonts w:ascii="Arial" w:hAnsi="Arial"/>
+                <w:sz w:val="24"/>
+                <w:lang w:val="es-MX"/>
+              </w:rPr>
+            </w:pPr>
+            <w:r>
+              <w:rPr>
+                <w:rFonts w:ascii="Arial" w:hAnsi="Arial"/>
+                <w:sz w:val="24"/>
+                <w:lang w:val="es-MX"/>
+              </w:rPr>
+              <w:t>Se cargara en pantalla el detalle de ingresos.</w:t>
+            </w:r>
+          </w:p>
+        </w:tc>
+        <w:tc>
+          <w:tcPr>
+            <w:tcW w:w="1485" w:type="dxa"/>
+          </w:tcPr>
+          <w:p>
+            <w:pPr>
+              <w:jc w:val="center"/>
+              <w:rPr>
+                <w:rFonts w:ascii="Arial" w:hAnsi="Arial"/>
+                <w:sz w:val="24"/>
+                <w:lang w:val="es-MX"/>
+              </w:rPr>
+            </w:pPr>
+            <w:r>
+              <w:rPr>
+                <w:rFonts w:ascii="Arial" w:hAnsi="Arial"/>
+                <w:sz w:val="24"/>
+                <w:lang w:val="es-MX"/>
+              </w:rPr>
+              <w:t>AE</w:t>
+            </w:r>
           </w:p>
         </w:tc>
       </w:tr>
@@ -11159,6 +12942,17 @@
         </w:tc>
       </w:tr>
     </w:tbl>
+    <w:p/>
+    <w:p>
+      <w:pPr>
+        <w:spacing w:after="160" w:line="259" w:lineRule="auto"/>
+      </w:pPr>
+      <w:r>
+        <w:br w:type="page"/>
+      </w:r>
+      <w:bookmarkStart w:id="0" w:name="_GoBack"/>
+      <w:bookmarkEnd w:id="0"/>
+    </w:p>
     <w:p/>
     <w:sectPr>
       <w:pgSz w:w="12240" w:h="15840"/>

</xml_diff>